<commit_message>
FINAL D4 STUDENT #1
</commit_message>
<xml_diff>
--- a/reports/D04/Group/02 Requirements - Group.docx
+++ b/reports/D04/Group/02 Requirements - Group.docx
@@ -108,6 +108,7 @@
               </w:rPr>
               <w:tab/>
             </w:r>
+            <w:permStart w:id="143746294" w:edGrp="everyone"/>
             <w:sdt>
               <w:sdtPr>
                 <w:rPr>
@@ -121,7 +122,6 @@
                 <w15:appearance w15:val="hidden"/>
                 <w:text/>
               </w:sdtPr>
-              <w:sdtEndPr/>
               <w:sdtContent>
                 <w:r>
                   <w:rPr>
@@ -143,6 +143,7 @@
                 </w:r>
               </w:sdtContent>
             </w:sdt>
+            <w:permEnd w:id="143746294"/>
           </w:p>
         </w:tc>
       </w:tr>
@@ -185,6 +186,7 @@
               </w:rPr>
               <w:tab/>
             </w:r>
+            <w:permStart w:id="420692352" w:edGrp="everyone"/>
             <w:sdt>
               <w:sdtPr>
                 <w:rPr>
@@ -203,16 +205,11 @@
                   <w:rPr>
                     <w:rFonts w:asciiTheme="majorHAnsi" w:hAnsiTheme="majorHAnsi" w:cstheme="majorHAnsi"/>
                   </w:rPr>
-                  <w:t xml:space="preserve">  https://github.com/Luis-Giraldo-Santiago3/Acme-SF-D04</w:t>
-                </w:r>
-                <w:r>
-                  <w:rPr>
-                    <w:rFonts w:asciiTheme="majorHAnsi" w:hAnsiTheme="majorHAnsi" w:cstheme="majorHAnsi"/>
-                  </w:rPr>
-                  <w:t xml:space="preserve"> </w:t>
+                  <w:t xml:space="preserve"> https://github.com/Luis-Giraldo-Santiago3/Acme-SF-D04.git</w:t>
                 </w:r>
               </w:sdtContent>
             </w:sdt>
+            <w:permEnd w:id="420692352"/>
           </w:p>
         </w:tc>
       </w:tr>
@@ -255,7 +252,6 @@
               <w:rPr>
                 <w:rFonts w:asciiTheme="majorHAnsi" w:hAnsiTheme="majorHAnsi" w:cstheme="majorHAnsi"/>
                 <w:b/>
-                <w:lang w:val="es-ES"/>
               </w:rPr>
             </w:pPr>
             <w:r>
@@ -278,11 +274,11 @@
               </w:rPr>
               <w:tab/>
             </w:r>
+            <w:permStart w:id="291510380" w:edGrp="everyone"/>
             <w:sdt>
               <w:sdtPr>
                 <w:rPr>
                   <w:rFonts w:asciiTheme="majorHAnsi" w:hAnsiTheme="majorHAnsi" w:cstheme="majorHAnsi"/>
-                  <w:lang w:val="es-ES"/>
                 </w:rPr>
                 <w:tag w:val="ID1"/>
                 <w:id w:val="1166593945"/>
@@ -292,18 +288,23 @@
                 <w15:appearance w15:val="hidden"/>
                 <w:text/>
               </w:sdtPr>
-              <w:sdtEndPr/>
               <w:sdtContent>
                 <w:r>
                   <w:rPr>
                     <w:rFonts w:asciiTheme="majorHAnsi" w:hAnsiTheme="majorHAnsi" w:cstheme="majorHAnsi"/>
-                    <w:lang w:val="es-ES"/>
                   </w:rPr>
-                  <w:t xml:space="preserve"> 45970470W</w:t>
+                  <w:t xml:space="preserve"> </w:t>
+                </w:r>
+                <w:r>
+                  <w:rPr>
+                    <w:rFonts w:asciiTheme="majorHAnsi" w:hAnsiTheme="majorHAnsi" w:cstheme="majorHAnsi"/>
+                  </w:rPr>
+                  <w:t>45970470W</w:t>
                 </w:r>
               </w:sdtContent>
             </w:sdt>
           </w:p>
+          <w:permEnd w:id="291510380"/>
           <w:p>
             <w:pPr>
               <w:pStyle w:val="Sinespaciado"/>
@@ -333,11 +334,11 @@
               </w:rPr>
               <w:tab/>
             </w:r>
+            <w:permStart w:id="1364481481" w:edGrp="everyone"/>
             <w:sdt>
               <w:sdtPr>
                 <w:rPr>
                   <w:rFonts w:asciiTheme="majorHAnsi" w:hAnsiTheme="majorHAnsi" w:cstheme="majorHAnsi"/>
-                  <w:lang w:val="es-ES"/>
                 </w:rPr>
                 <w:tag w:val="UVUS01"/>
                 <w:id w:val="180091114"/>
@@ -347,17 +348,22 @@
                 <w15:appearance w15:val="hidden"/>
                 <w:text/>
               </w:sdtPr>
-              <w:sdtEndPr/>
               <w:sdtContent>
                 <w:r>
                   <w:rPr>
                     <w:rFonts w:asciiTheme="majorHAnsi" w:hAnsiTheme="majorHAnsi" w:cstheme="majorHAnsi"/>
-                    <w:lang w:val="es-ES"/>
                   </w:rPr>
-                  <w:t xml:space="preserve"> davguifer  </w:t>
+                  <w:t xml:space="preserve"> </w:t>
+                </w:r>
+                <w:r>
+                  <w:rPr>
+                    <w:rFonts w:asciiTheme="majorHAnsi" w:hAnsiTheme="majorHAnsi" w:cstheme="majorHAnsi"/>
+                  </w:rPr>
+                  <w:t xml:space="preserve">davguifer  </w:t>
                 </w:r>
               </w:sdtContent>
             </w:sdt>
+            <w:permEnd w:id="1364481481"/>
           </w:p>
           <w:p>
             <w:pPr>
@@ -386,11 +392,11 @@
               </w:rPr>
               <w:tab/>
             </w:r>
+            <w:permStart w:id="1443845444" w:edGrp="everyone"/>
             <w:sdt>
               <w:sdtPr>
                 <w:rPr>
                   <w:rFonts w:asciiTheme="majorHAnsi" w:hAnsiTheme="majorHAnsi" w:cstheme="majorHAnsi"/>
-                  <w:lang w:val="es-ES"/>
                 </w:rPr>
                 <w:tag w:val="Student1"/>
                 <w:id w:val="234444542"/>
@@ -400,17 +406,40 @@
                 <w15:appearance w15:val="hidden"/>
                 <w:text/>
               </w:sdtPr>
-              <w:sdtEndPr/>
               <w:sdtContent>
                 <w:r>
                   <w:rPr>
                     <w:rFonts w:asciiTheme="majorHAnsi" w:hAnsiTheme="majorHAnsi" w:cstheme="majorHAnsi"/>
-                    <w:lang w:val="es-ES"/>
                   </w:rPr>
-                  <w:t xml:space="preserve"> Guillén Fernández, David  </w:t>
+                  <w:t xml:space="preserve"> </w:t>
+                </w:r>
+                <w:r>
+                  <w:rPr>
+                    <w:rFonts w:asciiTheme="majorHAnsi" w:hAnsiTheme="majorHAnsi" w:cstheme="majorHAnsi"/>
+                  </w:rPr>
+                  <w:t>Guillén Fernández</w:t>
+                </w:r>
+                <w:r>
+                  <w:rPr>
+                    <w:rFonts w:asciiTheme="majorHAnsi" w:hAnsiTheme="majorHAnsi" w:cstheme="majorHAnsi"/>
+                  </w:rPr>
+                  <w:t xml:space="preserve">, </w:t>
+                </w:r>
+                <w:r>
+                  <w:rPr>
+                    <w:rFonts w:asciiTheme="majorHAnsi" w:hAnsiTheme="majorHAnsi" w:cstheme="majorHAnsi"/>
+                  </w:rPr>
+                  <w:t>David</w:t>
+                </w:r>
+                <w:r>
+                  <w:rPr>
+                    <w:rFonts w:asciiTheme="majorHAnsi" w:hAnsiTheme="majorHAnsi" w:cstheme="majorHAnsi"/>
+                  </w:rPr>
+                  <w:t xml:space="preserve">  </w:t>
                 </w:r>
               </w:sdtContent>
             </w:sdt>
+            <w:permEnd w:id="1443845444"/>
             <w:r>
               <w:rPr>
                 <w:rFonts w:asciiTheme="majorHAnsi" w:hAnsiTheme="majorHAnsi" w:cstheme="majorHAnsi"/>
@@ -439,11 +468,11 @@
               </w:rPr>
               <w:tab/>
             </w:r>
+            <w:permStart w:id="415123737" w:edGrp="everyone"/>
             <w:sdt>
               <w:sdtPr>
                 <w:rPr>
                   <w:rFonts w:asciiTheme="majorHAnsi" w:hAnsiTheme="majorHAnsi" w:cstheme="majorHAnsi"/>
-                  <w:lang w:val="es-ES"/>
                 </w:rPr>
                 <w:tag w:val="Roles1"/>
                 <w:id w:val="1761787646"/>
@@ -453,17 +482,28 @@
                 <w15:appearance w15:val="hidden"/>
                 <w:text/>
               </w:sdtPr>
-              <w:sdtEndPr/>
               <w:sdtContent>
                 <w:r>
                   <w:rPr>
                     <w:rFonts w:asciiTheme="majorHAnsi" w:hAnsiTheme="majorHAnsi" w:cstheme="majorHAnsi"/>
-                    <w:lang w:val="es-ES"/>
                   </w:rPr>
-                  <w:t xml:space="preserve"> Desarrollador, Tester  </w:t>
+                  <w:t xml:space="preserve"> </w:t>
+                </w:r>
+                <w:r>
+                  <w:rPr>
+                    <w:rFonts w:asciiTheme="majorHAnsi" w:hAnsiTheme="majorHAnsi" w:cstheme="majorHAnsi"/>
+                  </w:rPr>
+                  <w:t>Desarrollador, Tester</w:t>
+                </w:r>
+                <w:r>
+                  <w:rPr>
+                    <w:rFonts w:asciiTheme="majorHAnsi" w:hAnsiTheme="majorHAnsi" w:cstheme="majorHAnsi"/>
+                  </w:rPr>
+                  <w:t xml:space="preserve">  </w:t>
                 </w:r>
               </w:sdtContent>
             </w:sdt>
+            <w:permEnd w:id="415123737"/>
           </w:p>
         </w:tc>
         <w:tc>
@@ -518,6 +558,12 @@
                 <w:rFonts w:asciiTheme="majorHAnsi" w:hAnsiTheme="majorHAnsi" w:cstheme="majorHAnsi"/>
               </w:rPr>
               <w:tab/>
+            </w:r>
+            <w:permStart w:id="1081366304" w:edGrp="everyone"/>
+            <w:r>
+              <w:rPr>
+                <w:rFonts w:asciiTheme="majorHAnsi" w:hAnsiTheme="majorHAnsi" w:cstheme="majorHAnsi"/>
+              </w:rPr>
               <w:t xml:space="preserve"> </w:t>
             </w:r>
             <w:sdt>
@@ -533,7 +579,6 @@
                 <w15:appearance w15:val="hidden"/>
                 <w:text/>
               </w:sdtPr>
-              <w:sdtEndPr/>
               <w:sdtContent>
                 <w:r>
                   <w:rPr>
@@ -544,6 +589,7 @@
               </w:sdtContent>
             </w:sdt>
           </w:p>
+          <w:permEnd w:id="1081366304"/>
           <w:p>
             <w:pPr>
               <w:pStyle w:val="Sinespaciado"/>
@@ -573,6 +619,7 @@
               </w:rPr>
               <w:tab/>
             </w:r>
+            <w:permStart w:id="554395221" w:edGrp="everyone"/>
             <w:sdt>
               <w:sdtPr>
                 <w:rPr>
@@ -586,7 +633,6 @@
                 <w15:appearance w15:val="hidden"/>
                 <w:text/>
               </w:sdtPr>
-              <w:sdtEndPr/>
               <w:sdtContent>
                 <w:r>
                   <w:rPr>
@@ -602,6 +648,7 @@
                 </w:r>
               </w:sdtContent>
             </w:sdt>
+            <w:permEnd w:id="554395221"/>
           </w:p>
           <w:p>
             <w:pPr>
@@ -630,11 +677,11 @@
               </w:rPr>
               <w:tab/>
             </w:r>
+            <w:permStart w:id="84825807" w:edGrp="everyone"/>
             <w:sdt>
               <w:sdtPr>
                 <w:rPr>
                   <w:rFonts w:asciiTheme="majorHAnsi" w:hAnsiTheme="majorHAnsi" w:cstheme="majorHAnsi"/>
-                  <w:lang w:val="es-ES"/>
                 </w:rPr>
                 <w:tag w:val="Student2"/>
                 <w:id w:val="2044784553"/>
@@ -644,17 +691,28 @@
                 <w15:appearance w15:val="hidden"/>
                 <w:text/>
               </w:sdtPr>
-              <w:sdtEndPr/>
               <w:sdtContent>
                 <w:r>
                   <w:rPr>
                     <w:rFonts w:asciiTheme="majorHAnsi" w:hAnsiTheme="majorHAnsi" w:cstheme="majorHAnsi"/>
-                    <w:lang w:val="es-ES"/>
                   </w:rPr>
-                  <w:t xml:space="preserve"> Giraldo Santiago, Luis  </w:t>
+                  <w:t xml:space="preserve"> </w:t>
+                </w:r>
+                <w:r>
+                  <w:rPr>
+                    <w:rFonts w:asciiTheme="majorHAnsi" w:hAnsiTheme="majorHAnsi" w:cstheme="majorHAnsi"/>
+                  </w:rPr>
+                  <w:t>Giraldo Santiago, Luis</w:t>
+                </w:r>
+                <w:r>
+                  <w:rPr>
+                    <w:rFonts w:asciiTheme="majorHAnsi" w:hAnsiTheme="majorHAnsi" w:cstheme="majorHAnsi"/>
+                  </w:rPr>
+                  <w:t xml:space="preserve">  </w:t>
                 </w:r>
               </w:sdtContent>
             </w:sdt>
+            <w:permEnd w:id="84825807"/>
           </w:p>
           <w:p>
             <w:pPr>
@@ -683,11 +741,11 @@
               </w:rPr>
               <w:tab/>
             </w:r>
+            <w:permStart w:id="584389830" w:edGrp="everyone"/>
             <w:sdt>
               <w:sdtPr>
                 <w:rPr>
                   <w:rFonts w:asciiTheme="majorHAnsi" w:hAnsiTheme="majorHAnsi" w:cstheme="majorHAnsi"/>
-                  <w:lang w:val="es-ES"/>
                 </w:rPr>
                 <w:tag w:val="Roles2"/>
                 <w:id w:val="-1975901162"/>
@@ -697,17 +755,28 @@
                 <w15:appearance w15:val="hidden"/>
                 <w:text/>
               </w:sdtPr>
-              <w:sdtEndPr/>
               <w:sdtContent>
                 <w:r>
                   <w:rPr>
                     <w:rFonts w:asciiTheme="majorHAnsi" w:hAnsiTheme="majorHAnsi" w:cstheme="majorHAnsi"/>
-                    <w:lang w:val="es-ES"/>
                   </w:rPr>
-                  <w:t xml:space="preserve"> Gerente,Desarrollador  </w:t>
+                  <w:t xml:space="preserve"> </w:t>
+                </w:r>
+                <w:r>
+                  <w:rPr>
+                    <w:rFonts w:asciiTheme="majorHAnsi" w:hAnsiTheme="majorHAnsi" w:cstheme="majorHAnsi"/>
+                  </w:rPr>
+                  <w:t>Gerente,Desarrollador</w:t>
+                </w:r>
+                <w:r>
+                  <w:rPr>
+                    <w:rFonts w:asciiTheme="majorHAnsi" w:hAnsiTheme="majorHAnsi" w:cstheme="majorHAnsi"/>
+                  </w:rPr>
+                  <w:t xml:space="preserve">  </w:t>
                 </w:r>
               </w:sdtContent>
             </w:sdt>
+            <w:permEnd w:id="584389830"/>
           </w:p>
         </w:tc>
       </w:tr>
@@ -753,7 +822,6 @@
               <w:rPr>
                 <w:rFonts w:asciiTheme="majorHAnsi" w:hAnsiTheme="majorHAnsi" w:cstheme="majorHAnsi"/>
                 <w:b/>
-                <w:lang w:val="es-ES"/>
               </w:rPr>
             </w:pPr>
             <w:r>
@@ -769,11 +837,11 @@
               </w:rPr>
               <w:tab/>
             </w:r>
+            <w:permStart w:id="1000832359" w:edGrp="everyone"/>
             <w:sdt>
               <w:sdtPr>
                 <w:rPr>
                   <w:rFonts w:asciiTheme="majorHAnsi" w:hAnsiTheme="majorHAnsi" w:cstheme="majorHAnsi"/>
-                  <w:lang w:val="es-ES"/>
                 </w:rPr>
                 <w:tag w:val="ID3"/>
                 <w:id w:val="-2029015554"/>
@@ -783,18 +851,23 @@
                 <w15:appearance w15:val="hidden"/>
                 <w:text/>
               </w:sdtPr>
-              <w:sdtEndPr/>
               <w:sdtContent>
                 <w:r>
                   <w:rPr>
                     <w:rFonts w:asciiTheme="majorHAnsi" w:hAnsiTheme="majorHAnsi" w:cstheme="majorHAnsi"/>
-                    <w:lang w:val="es-ES"/>
                   </w:rPr>
-                  <w:t xml:space="preserve"> 21015313Y</w:t>
+                  <w:t xml:space="preserve"> </w:t>
+                </w:r>
+                <w:r>
+                  <w:rPr>
+                    <w:rFonts w:asciiTheme="majorHAnsi" w:hAnsiTheme="majorHAnsi" w:cstheme="majorHAnsi"/>
+                  </w:rPr>
+                  <w:t>21015313Y</w:t>
                 </w:r>
               </w:sdtContent>
             </w:sdt>
           </w:p>
+          <w:permEnd w:id="1000832359"/>
           <w:p>
             <w:pPr>
               <w:pStyle w:val="Sinespaciado"/>
@@ -824,11 +897,11 @@
               </w:rPr>
               <w:tab/>
             </w:r>
+            <w:permStart w:id="926035648" w:edGrp="everyone"/>
             <w:sdt>
               <w:sdtPr>
                 <w:rPr>
                   <w:rFonts w:asciiTheme="majorHAnsi" w:hAnsiTheme="majorHAnsi" w:cstheme="majorHAnsi"/>
-                  <w:lang w:val="es-ES"/>
                 </w:rPr>
                 <w:tag w:val="UVUS03"/>
                 <w:id w:val="-1922171075"/>
@@ -838,24 +911,28 @@
                 <w15:appearance w15:val="hidden"/>
                 <w:text/>
               </w:sdtPr>
-              <w:sdtEndPr/>
               <w:sdtContent>
                 <w:r>
                   <w:rPr>
                     <w:rFonts w:asciiTheme="majorHAnsi" w:hAnsiTheme="majorHAnsi" w:cstheme="majorHAnsi"/>
-                    <w:lang w:val="es-ES"/>
                   </w:rPr>
-                  <w:t xml:space="preserve"> alevarmun1  </w:t>
+                  <w:t xml:space="preserve"> </w:t>
+                </w:r>
+                <w:r>
+                  <w:rPr>
+                    <w:rFonts w:asciiTheme="majorHAnsi" w:hAnsiTheme="majorHAnsi" w:cstheme="majorHAnsi"/>
+                  </w:rPr>
+                  <w:t xml:space="preserve">alevarmun1  </w:t>
                 </w:r>
               </w:sdtContent>
             </w:sdt>
+            <w:permEnd w:id="926035648"/>
           </w:p>
           <w:p>
             <w:pPr>
               <w:pStyle w:val="Sinespaciado"/>
               <w:rPr>
                 <w:rFonts w:asciiTheme="majorHAnsi" w:hAnsiTheme="majorHAnsi" w:cstheme="majorHAnsi"/>
-                <w:lang w:val="es-ES"/>
               </w:rPr>
             </w:pPr>
             <w:r>
@@ -878,11 +955,11 @@
               </w:rPr>
               <w:tab/>
             </w:r>
+            <w:permStart w:id="1519068571" w:edGrp="everyone"/>
             <w:sdt>
               <w:sdtPr>
                 <w:rPr>
                   <w:rFonts w:asciiTheme="majorHAnsi" w:hAnsiTheme="majorHAnsi" w:cstheme="majorHAnsi"/>
-                  <w:lang w:val="es-ES"/>
                 </w:rPr>
                 <w:tag w:val="Student3"/>
                 <w:id w:val="-1783793770"/>
@@ -892,18 +969,23 @@
                 <w15:appearance w15:val="hidden"/>
                 <w:text/>
               </w:sdtPr>
-              <w:sdtEndPr/>
               <w:sdtContent>
                 <w:r>
                   <w:rPr>
                     <w:rFonts w:asciiTheme="majorHAnsi" w:hAnsiTheme="majorHAnsi" w:cstheme="majorHAnsi"/>
-                    <w:lang w:val="es-ES"/>
                   </w:rPr>
-                  <w:t xml:space="preserve"> Vargas Muñiz, Alejandro</w:t>
+                  <w:t xml:space="preserve"> </w:t>
+                </w:r>
+                <w:r>
+                  <w:rPr>
+                    <w:rFonts w:asciiTheme="majorHAnsi" w:hAnsiTheme="majorHAnsi" w:cstheme="majorHAnsi"/>
+                  </w:rPr>
+                  <w:t>Vargas Muñiz, Alejandro</w:t>
                 </w:r>
               </w:sdtContent>
             </w:sdt>
           </w:p>
+          <w:permEnd w:id="1519068571"/>
           <w:p>
             <w:pPr>
               <w:pStyle w:val="Sinespaciado"/>
@@ -931,11 +1013,11 @@
               </w:rPr>
               <w:tab/>
             </w:r>
+            <w:permStart w:id="1983335098" w:edGrp="everyone"/>
             <w:sdt>
               <w:sdtPr>
                 <w:rPr>
                   <w:rFonts w:asciiTheme="majorHAnsi" w:hAnsiTheme="majorHAnsi" w:cstheme="majorHAnsi"/>
-                  <w:lang w:val="es-ES"/>
                 </w:rPr>
                 <w:tag w:val="Roles3"/>
                 <w:id w:val="144241862"/>
@@ -944,17 +1026,28 @@
                 </w:placeholder>
                 <w:text/>
               </w:sdtPr>
-              <w:sdtEndPr/>
               <w:sdtContent>
                 <w:r>
                   <w:rPr>
                     <w:rFonts w:asciiTheme="majorHAnsi" w:hAnsiTheme="majorHAnsi" w:cstheme="majorHAnsi"/>
-                    <w:lang w:val="es-ES"/>
                   </w:rPr>
-                  <w:t xml:space="preserve"> Desarrollador, Analista  </w:t>
+                  <w:t xml:space="preserve"> </w:t>
+                </w:r>
+                <w:r>
+                  <w:rPr>
+                    <w:rFonts w:asciiTheme="majorHAnsi" w:hAnsiTheme="majorHAnsi" w:cstheme="majorHAnsi"/>
+                  </w:rPr>
+                  <w:t>Desarrollador, Analista</w:t>
+                </w:r>
+                <w:r>
+                  <w:rPr>
+                    <w:rFonts w:asciiTheme="majorHAnsi" w:hAnsiTheme="majorHAnsi" w:cstheme="majorHAnsi"/>
+                  </w:rPr>
+                  <w:t xml:space="preserve">  </w:t>
                 </w:r>
               </w:sdtContent>
             </w:sdt>
+            <w:permEnd w:id="1983335098"/>
           </w:p>
         </w:tc>
         <w:tc>
@@ -1010,6 +1103,7 @@
               </w:rPr>
               <w:tab/>
             </w:r>
+            <w:permStart w:id="1222207409" w:edGrp="everyone"/>
             <w:sdt>
               <w:sdtPr>
                 <w:rPr>
@@ -1023,7 +1117,6 @@
                 <w15:appearance w15:val="hidden"/>
                 <w:text/>
               </w:sdtPr>
-              <w:sdtEndPr/>
               <w:sdtContent>
                 <w:r>
                   <w:rPr>
@@ -1040,6 +1133,7 @@
               </w:sdtContent>
             </w:sdt>
           </w:p>
+          <w:permEnd w:id="1222207409"/>
           <w:p>
             <w:pPr>
               <w:pStyle w:val="Sinespaciado"/>
@@ -1069,6 +1163,7 @@
               </w:rPr>
               <w:tab/>
             </w:r>
+            <w:permStart w:id="484340907" w:edGrp="everyone"/>
             <w:sdt>
               <w:sdtPr>
                 <w:rPr>
@@ -1082,7 +1177,6 @@
                 <w15:appearance w15:val="hidden"/>
                 <w:text/>
               </w:sdtPr>
-              <w:sdtEndPr/>
               <w:sdtContent>
                 <w:r>
                   <w:rPr>
@@ -1098,6 +1192,7 @@
                 </w:r>
               </w:sdtContent>
             </w:sdt>
+            <w:permEnd w:id="484340907"/>
           </w:p>
           <w:p>
             <w:pPr>
@@ -1126,11 +1221,11 @@
               </w:rPr>
               <w:tab/>
             </w:r>
+            <w:permStart w:id="386604040" w:edGrp="everyone"/>
             <w:sdt>
               <w:sdtPr>
                 <w:rPr>
                   <w:rFonts w:asciiTheme="majorHAnsi" w:hAnsiTheme="majorHAnsi" w:cstheme="majorHAnsi"/>
-                  <w:lang w:val="es-ES"/>
                 </w:rPr>
                 <w:tag w:val="Student4"/>
                 <w:id w:val="-924030127"/>
@@ -1140,17 +1235,28 @@
                 <w15:appearance w15:val="hidden"/>
                 <w:text/>
               </w:sdtPr>
-              <w:sdtEndPr/>
               <w:sdtContent>
                 <w:r>
                   <w:rPr>
                     <w:rFonts w:asciiTheme="majorHAnsi" w:hAnsiTheme="majorHAnsi" w:cstheme="majorHAnsi"/>
-                    <w:lang w:val="es-ES"/>
                   </w:rPr>
-                  <w:t xml:space="preserve"> Vargas Muñiz, David    </w:t>
+                  <w:t xml:space="preserve"> </w:t>
+                </w:r>
+                <w:r>
+                  <w:rPr>
+                    <w:rFonts w:asciiTheme="majorHAnsi" w:hAnsiTheme="majorHAnsi" w:cstheme="majorHAnsi"/>
+                  </w:rPr>
+                  <w:t xml:space="preserve">Vargas Muñiz, David  </w:t>
+                </w:r>
+                <w:r>
+                  <w:rPr>
+                    <w:rFonts w:asciiTheme="majorHAnsi" w:hAnsiTheme="majorHAnsi" w:cstheme="majorHAnsi"/>
+                  </w:rPr>
+                  <w:t xml:space="preserve">  </w:t>
                 </w:r>
               </w:sdtContent>
             </w:sdt>
+            <w:permEnd w:id="386604040"/>
           </w:p>
           <w:p>
             <w:pPr>
@@ -1179,11 +1285,11 @@
               </w:rPr>
               <w:tab/>
             </w:r>
+            <w:permStart w:id="1487353257" w:edGrp="everyone"/>
             <w:sdt>
               <w:sdtPr>
                 <w:rPr>
                   <w:rFonts w:asciiTheme="majorHAnsi" w:hAnsiTheme="majorHAnsi" w:cstheme="majorHAnsi"/>
-                  <w:lang w:val="es-ES"/>
                 </w:rPr>
                 <w:tag w:val="Roles4"/>
                 <w:id w:val="1414657434"/>
@@ -1193,17 +1299,28 @@
                 <w15:appearance w15:val="hidden"/>
                 <w:text/>
               </w:sdtPr>
-              <w:sdtEndPr/>
               <w:sdtContent>
                 <w:r>
                   <w:rPr>
                     <w:rFonts w:asciiTheme="majorHAnsi" w:hAnsiTheme="majorHAnsi" w:cstheme="majorHAnsi"/>
-                    <w:lang w:val="es-ES"/>
                   </w:rPr>
-                  <w:t xml:space="preserve"> Desarrollador, Tester  </w:t>
+                  <w:t xml:space="preserve"> </w:t>
+                </w:r>
+                <w:r>
+                  <w:rPr>
+                    <w:rFonts w:asciiTheme="majorHAnsi" w:hAnsiTheme="majorHAnsi" w:cstheme="majorHAnsi"/>
+                  </w:rPr>
+                  <w:t>Desarrollador, Tester</w:t>
+                </w:r>
+                <w:r>
+                  <w:rPr>
+                    <w:rFonts w:asciiTheme="majorHAnsi" w:hAnsiTheme="majorHAnsi" w:cstheme="majorHAnsi"/>
+                  </w:rPr>
+                  <w:t xml:space="preserve">  </w:t>
                 </w:r>
               </w:sdtContent>
             </w:sdt>
+            <w:permEnd w:id="1487353257"/>
           </w:p>
         </w:tc>
       </w:tr>
@@ -1246,7 +1363,6 @@
               <w:rPr>
                 <w:rFonts w:asciiTheme="majorHAnsi" w:hAnsiTheme="majorHAnsi" w:cstheme="majorHAnsi"/>
                 <w:b/>
-                <w:lang w:val="es-ES"/>
               </w:rPr>
             </w:pPr>
             <w:r>
@@ -1262,11 +1378,11 @@
               </w:rPr>
               <w:tab/>
             </w:r>
+            <w:permStart w:id="1631927432" w:edGrp="everyone"/>
             <w:sdt>
               <w:sdtPr>
                 <w:rPr>
                   <w:rFonts w:asciiTheme="majorHAnsi" w:hAnsiTheme="majorHAnsi" w:cstheme="majorHAnsi"/>
-                  <w:lang w:val="es-ES"/>
                 </w:rPr>
                 <w:tag w:val="ID5"/>
                 <w:id w:val="1093052838"/>
@@ -1276,18 +1392,23 @@
                 <w15:appearance w15:val="hidden"/>
                 <w:text/>
               </w:sdtPr>
-              <w:sdtEndPr/>
               <w:sdtContent>
                 <w:r>
                   <w:rPr>
                     <w:rFonts w:asciiTheme="majorHAnsi" w:hAnsiTheme="majorHAnsi" w:cstheme="majorHAnsi"/>
-                    <w:lang w:val="es-ES"/>
                   </w:rPr>
-                  <w:t xml:space="preserve"> 32086160X</w:t>
+                  <w:t xml:space="preserve"> </w:t>
+                </w:r>
+                <w:r>
+                  <w:rPr>
+                    <w:rFonts w:asciiTheme="majorHAnsi" w:hAnsiTheme="majorHAnsi" w:cstheme="majorHAnsi"/>
+                  </w:rPr>
+                  <w:t>32086160X</w:t>
                 </w:r>
               </w:sdtContent>
             </w:sdt>
           </w:p>
+          <w:permEnd w:id="1631927432"/>
           <w:p>
             <w:pPr>
               <w:pStyle w:val="Sinespaciado"/>
@@ -1317,11 +1438,11 @@
               </w:rPr>
               <w:tab/>
             </w:r>
+            <w:permStart w:id="1398370153" w:edGrp="everyone"/>
             <w:sdt>
               <w:sdtPr>
                 <w:rPr>
                   <w:rFonts w:asciiTheme="majorHAnsi" w:hAnsiTheme="majorHAnsi" w:cstheme="majorHAnsi"/>
-                  <w:lang w:val="es-ES"/>
                 </w:rPr>
                 <w:tag w:val="UVUS05"/>
                 <w:id w:val="-1423649294"/>
@@ -1331,17 +1452,22 @@
                 <w15:appearance w15:val="hidden"/>
                 <w:text/>
               </w:sdtPr>
-              <w:sdtEndPr/>
               <w:sdtContent>
                 <w:r>
                   <w:rPr>
                     <w:rFonts w:asciiTheme="majorHAnsi" w:hAnsiTheme="majorHAnsi" w:cstheme="majorHAnsi"/>
-                    <w:lang w:val="es-ES"/>
                   </w:rPr>
-                  <w:t xml:space="preserve"> rafmolgar2  </w:t>
+                  <w:t xml:space="preserve"> </w:t>
+                </w:r>
+                <w:r>
+                  <w:rPr>
+                    <w:rFonts w:asciiTheme="majorHAnsi" w:hAnsiTheme="majorHAnsi" w:cstheme="majorHAnsi"/>
+                  </w:rPr>
+                  <w:t xml:space="preserve">rafmolgar2  </w:t>
                 </w:r>
               </w:sdtContent>
             </w:sdt>
+            <w:permEnd w:id="1398370153"/>
           </w:p>
           <w:p>
             <w:pPr>
@@ -1370,11 +1496,11 @@
               </w:rPr>
               <w:tab/>
             </w:r>
+            <w:permStart w:id="72570348" w:edGrp="everyone"/>
             <w:sdt>
               <w:sdtPr>
                 <w:rPr>
                   <w:rFonts w:asciiTheme="majorHAnsi" w:hAnsiTheme="majorHAnsi" w:cstheme="majorHAnsi"/>
-                  <w:lang w:val="es-ES"/>
                 </w:rPr>
                 <w:tag w:val="Student5"/>
                 <w:id w:val="-611360200"/>
@@ -1384,17 +1510,22 @@
                 <w15:appearance w15:val="hidden"/>
                 <w:text/>
               </w:sdtPr>
-              <w:sdtEndPr/>
               <w:sdtContent>
                 <w:r>
                   <w:rPr>
                     <w:rFonts w:asciiTheme="majorHAnsi" w:hAnsiTheme="majorHAnsi" w:cstheme="majorHAnsi"/>
-                    <w:lang w:val="es-ES"/>
                   </w:rPr>
-                  <w:t xml:space="preserve"> Molina García, Rafael  </w:t>
+                  <w:t xml:space="preserve"> </w:t>
+                </w:r>
+                <w:r>
+                  <w:rPr>
+                    <w:rFonts w:asciiTheme="majorHAnsi" w:hAnsiTheme="majorHAnsi" w:cstheme="majorHAnsi"/>
+                  </w:rPr>
+                  <w:t xml:space="preserve">Molina García, Rafael  </w:t>
                 </w:r>
               </w:sdtContent>
             </w:sdt>
+            <w:permEnd w:id="72570348"/>
           </w:p>
           <w:p>
             <w:pPr>
@@ -1423,6 +1554,7 @@
               </w:rPr>
               <w:tab/>
             </w:r>
+            <w:permStart w:id="2077499526" w:edGrp="everyone"/>
             <w:sdt>
               <w:sdtPr>
                 <w:rPr>
@@ -1435,7 +1567,6 @@
                 </w:placeholder>
                 <w:text/>
               </w:sdtPr>
-              <w:sdtEndPr/>
               <w:sdtContent>
                 <w:r>
                   <w:rPr>
@@ -1457,6 +1588,7 @@
                 </w:r>
               </w:sdtContent>
             </w:sdt>
+            <w:permEnd w:id="2077499526"/>
           </w:p>
         </w:tc>
         <w:tc>
@@ -1518,6 +1650,7 @@
               </w:rPr>
               <w:tab/>
             </w:r>
+            <w:permStart w:id="1772436159" w:edGrp="everyone"/>
             <w:sdt>
               <w:sdtPr>
                 <w:rPr>
@@ -1531,7 +1664,6 @@
                 <w15:appearance w15:val="hidden"/>
                 <w:text/>
               </w:sdtPr>
-              <w:sdtEndPr/>
               <w:sdtContent>
                 <w:r>
                   <w:rPr>
@@ -1549,7 +1681,7 @@
                   <w:rPr>
                     <w:rFonts w:asciiTheme="majorHAnsi" w:hAnsiTheme="majorHAnsi" w:cstheme="majorHAnsi"/>
                   </w:rPr>
-                  <w:t>abril</w:t>
+                  <w:t>Mayo</w:t>
                 </w:r>
                 <w:r>
                   <w:rPr>
@@ -1561,7 +1693,7 @@
                   <w:rPr>
                     <w:rFonts w:asciiTheme="majorHAnsi" w:hAnsiTheme="majorHAnsi" w:cstheme="majorHAnsi"/>
                   </w:rPr>
-                  <w:t>4</w:t>
+                  <w:t>26</w:t>
                 </w:r>
                 <w:r>
                   <w:rPr>
@@ -1577,6 +1709,7 @@
                 </w:r>
               </w:sdtContent>
             </w:sdt>
+            <w:permEnd w:id="1772436159"/>
           </w:p>
         </w:tc>
       </w:tr>
@@ -1607,6 +1740,7 @@
         <w:rPr>
           <w:rFonts w:cstheme="majorHAnsi"/>
         </w:rPr>
+        <w:lastRenderedPageBreak/>
         <w:t>MANDATORY Deliverable D01: introduction</w:t>
       </w:r>
     </w:p>
@@ -1809,6 +1943,7 @@
       </w:r>
     </w:p>
     <w:bookmarkStart w:id="2" w:name="_Hlk157672140"/>
+    <w:permStart w:id="514992324" w:edGrp="everyone"/>
     <w:p>
       <w:pPr>
         <w:pStyle w:val="Verdict"/>
@@ -1829,7 +1964,6 @@
           <w15:appearance w15:val="hidden"/>
           <w:text/>
         </w:sdtPr>
-        <w:sdtEndPr/>
         <w:sdtContent>
           <w:r>
             <w:rPr>
@@ -1851,6 +1985,7 @@
           </w:r>
         </w:sdtContent>
       </w:sdt>
+      <w:permEnd w:id="514992324"/>
       <w:r>
         <w:rPr>
           <w:rFonts w:asciiTheme="majorHAnsi" w:hAnsiTheme="majorHAnsi" w:cstheme="majorHAnsi"/>
@@ -1874,6 +2009,7 @@
       </w:r>
     </w:p>
     <w:bookmarkStart w:id="3" w:name="_Hlk157672153"/>
+    <w:permStart w:id="1330789551" w:edGrp="everyone"/>
     <w:p>
       <w:pPr>
         <w:pStyle w:val="Verdict"/>
@@ -1894,7 +2030,6 @@
           <w15:appearance w15:val="hidden"/>
           <w:text/>
         </w:sdtPr>
-        <w:sdtEndPr/>
         <w:sdtContent>
           <w:r>
             <w:rPr>
@@ -1916,6 +2051,7 @@
           </w:r>
         </w:sdtContent>
       </w:sdt>
+      <w:permEnd w:id="1330789551"/>
       <w:r>
         <w:rPr>
           <w:rFonts w:asciiTheme="majorHAnsi" w:hAnsiTheme="majorHAnsi" w:cstheme="majorHAnsi"/>
@@ -1942,6 +2078,7 @@
         <w:rPr>
           <w:rFonts w:cstheme="majorHAnsi"/>
         </w:rPr>
+        <w:lastRenderedPageBreak/>
         <w:t>MANDATORY Deliverable D02: data models</w:t>
       </w:r>
     </w:p>
@@ -2085,6 +2222,7 @@
         <w:t xml:space="preserve">. </w:t>
       </w:r>
     </w:p>
+    <w:permStart w:id="3886208" w:edGrp="everyone"/>
     <w:p>
       <w:pPr>
         <w:pStyle w:val="Verdict"/>
@@ -2105,7 +2243,6 @@
           <w15:appearance w15:val="hidden"/>
           <w:text/>
         </w:sdtPr>
-        <w:sdtEndPr/>
         <w:sdtContent>
           <w:r>
             <w:rPr>
@@ -2127,6 +2264,7 @@
           </w:r>
         </w:sdtContent>
       </w:sdt>
+      <w:permEnd w:id="3886208"/>
       <w:r>
         <w:rPr>
           <w:rFonts w:asciiTheme="majorHAnsi" w:hAnsiTheme="majorHAnsi" w:cstheme="majorHAnsi"/>
@@ -2260,6 +2398,7 @@
         <w:t xml:space="preserve"> with further information.</w:t>
       </w:r>
     </w:p>
+    <w:permStart w:id="568988877" w:edGrp="everyone"/>
     <w:p>
       <w:pPr>
         <w:pStyle w:val="Verdict"/>
@@ -2280,7 +2419,6 @@
           <w15:appearance w15:val="hidden"/>
           <w:text/>
         </w:sdtPr>
-        <w:sdtEndPr/>
         <w:sdtContent>
           <w:r>
             <w:rPr>
@@ -2302,6 +2440,7 @@
           </w:r>
         </w:sdtContent>
       </w:sdt>
+      <w:permEnd w:id="568988877"/>
       <w:r>
         <w:rPr>
           <w:rFonts w:asciiTheme="majorHAnsi" w:hAnsiTheme="majorHAnsi" w:cstheme="majorHAnsi"/>
@@ -2435,6 +2574,7 @@
         <w:t xml:space="preserve"> with further information.</w:t>
       </w:r>
     </w:p>
+    <w:permStart w:id="64176652" w:edGrp="everyone"/>
     <w:p>
       <w:pPr>
         <w:pStyle w:val="Verdict"/>
@@ -2455,7 +2595,6 @@
           <w15:appearance w15:val="hidden"/>
           <w:text/>
         </w:sdtPr>
-        <w:sdtEndPr/>
         <w:sdtContent>
           <w:r>
             <w:rPr>
@@ -2477,6 +2616,7 @@
           </w:r>
         </w:sdtContent>
       </w:sdt>
+      <w:permEnd w:id="64176652"/>
       <w:r>
         <w:rPr>
           <w:rFonts w:asciiTheme="majorHAnsi" w:hAnsiTheme="majorHAnsi" w:cstheme="majorHAnsi"/>
@@ -2692,6 +2832,7 @@
         <w:t>” denotes his or her full name.</w:t>
       </w:r>
     </w:p>
+    <w:permStart w:id="2084199269" w:edGrp="everyone"/>
     <w:p>
       <w:pPr>
         <w:pStyle w:val="Verdict"/>
@@ -2712,7 +2853,6 @@
           <w15:appearance w15:val="hidden"/>
           <w:text/>
         </w:sdtPr>
-        <w:sdtEndPr/>
         <w:sdtContent>
           <w:r>
             <w:rPr>
@@ -2734,6 +2874,7 @@
           </w:r>
         </w:sdtContent>
       </w:sdt>
+      <w:permEnd w:id="2084199269"/>
       <w:r>
         <w:rPr>
           <w:rFonts w:asciiTheme="majorHAnsi" w:hAnsiTheme="majorHAnsi" w:cstheme="majorHAnsi"/>
@@ -2853,6 +2994,7 @@
         <w:t>web document.</w:t>
       </w:r>
     </w:p>
+    <w:permStart w:id="1789663349" w:edGrp="everyone"/>
     <w:p>
       <w:pPr>
         <w:pStyle w:val="Verdict"/>
@@ -2873,7 +3015,6 @@
           <w15:appearance w15:val="hidden"/>
           <w:text/>
         </w:sdtPr>
-        <w:sdtEndPr/>
         <w:sdtContent>
           <w:r>
             <w:rPr>
@@ -2895,6 +3036,7 @@
           </w:r>
         </w:sdtContent>
       </w:sdt>
+      <w:permEnd w:id="1789663349"/>
       <w:r>
         <w:rPr>
           <w:rFonts w:asciiTheme="majorHAnsi" w:hAnsiTheme="majorHAnsi" w:cstheme="majorHAnsi"/>
@@ -2913,6 +3055,7 @@
         <w:rPr>
           <w:rFonts w:cstheme="majorHAnsi"/>
         </w:rPr>
+        <w:lastRenderedPageBreak/>
         <w:t>Functional requirements</w:t>
       </w:r>
     </w:p>
@@ -3022,6 +3165,7 @@
         <w:t>”.</w:t>
       </w:r>
     </w:p>
+    <w:permStart w:id="1472210995" w:edGrp="everyone"/>
     <w:p>
       <w:pPr>
         <w:pStyle w:val="Verdict"/>
@@ -3042,7 +3186,6 @@
           <w15:appearance w15:val="hidden"/>
           <w:text/>
         </w:sdtPr>
-        <w:sdtEndPr/>
         <w:sdtContent>
           <w:r>
             <w:rPr>
@@ -3064,6 +3207,7 @@
           </w:r>
         </w:sdtContent>
       </w:sdt>
+      <w:permEnd w:id="1472210995"/>
       <w:r>
         <w:rPr>
           <w:rFonts w:asciiTheme="majorHAnsi" w:hAnsiTheme="majorHAnsi" w:cstheme="majorHAnsi"/>
@@ -3129,6 +3273,7 @@
         <w:rPr>
           <w:rFonts w:cstheme="majorHAnsi"/>
         </w:rPr>
+        <w:lastRenderedPageBreak/>
         <w:t>MANDATORY Deliverable D03: implementing features</w:t>
       </w:r>
     </w:p>
@@ -3292,6 +3437,7 @@
         <w:t xml:space="preserve"> cannot be updated or deleted.</w:t>
       </w:r>
     </w:p>
+    <w:permStart w:id="877278202" w:edGrp="everyone"/>
     <w:p>
       <w:pPr>
         <w:pStyle w:val="Gradercomments"/>
@@ -3312,7 +3458,6 @@
           <w15:appearance w15:val="hidden"/>
           <w:text/>
         </w:sdtPr>
-        <w:sdtEndPr/>
         <w:sdtContent>
           <w:r>
             <w:rPr>
@@ -3334,6 +3479,7 @@
           </w:r>
         </w:sdtContent>
       </w:sdt>
+      <w:permEnd w:id="877278202"/>
     </w:p>
     <w:p>
       <w:pPr>
@@ -3385,6 +3531,7 @@
         <w:t>Display any of them randomly, as long as its display period is active; the banners must be shown in every page as little intrusively as possible.</w:t>
       </w:r>
     </w:p>
+    <w:permStart w:id="793719138" w:edGrp="everyone"/>
     <w:p>
       <w:pPr>
         <w:pStyle w:val="Verdict"/>
@@ -3405,7 +3552,6 @@
           <w15:appearance w15:val="hidden"/>
           <w:text/>
         </w:sdtPr>
-        <w:sdtEndPr/>
         <w:sdtContent>
           <w:r>
             <w:rPr>
@@ -3427,6 +3573,7 @@
           </w:r>
         </w:sdtContent>
       </w:sdt>
+      <w:permEnd w:id="793719138"/>
       <w:r>
         <w:rPr>
           <w:rFonts w:asciiTheme="majorHAnsi" w:hAnsiTheme="majorHAnsi" w:cstheme="majorHAnsi"/>
@@ -3506,6 +3653,7 @@
         <w:t xml:space="preserve">Create, update, or delete a banner.  </w:t>
       </w:r>
     </w:p>
+    <w:permStart w:id="1433148399" w:edGrp="everyone"/>
     <w:p>
       <w:pPr>
         <w:pStyle w:val="Verdict"/>
@@ -3526,7 +3674,6 @@
           <w15:appearance w15:val="hidden"/>
           <w:text/>
         </w:sdtPr>
-        <w:sdtEndPr/>
         <w:sdtContent>
           <w:r>
             <w:rPr>
@@ -3548,6 +3695,7 @@
           </w:r>
         </w:sdtContent>
       </w:sdt>
+      <w:permEnd w:id="1433148399"/>
       <w:r>
         <w:rPr>
           <w:rFonts w:asciiTheme="majorHAnsi" w:hAnsiTheme="majorHAnsi" w:cstheme="majorHAnsi"/>
@@ -3583,6 +3731,7 @@
         <w:t>Moments, money amounts, and Booleans must be internationalised when they are shown. Other kinds of data are not expected to be internationalised. This requirement must be fulfilled in this and every subsequent group or individual deliverable for it to be considered valid.</w:t>
       </w:r>
     </w:p>
+    <w:permStart w:id="1363431954" w:edGrp="everyone"/>
     <w:p>
       <w:pPr>
         <w:pStyle w:val="Gradercomments"/>
@@ -3605,7 +3754,6 @@
           <w15:appearance w15:val="hidden"/>
           <w:text/>
         </w:sdtPr>
-        <w:sdtEndPr/>
         <w:sdtContent>
           <w:r>
             <w:rPr>
@@ -3630,6 +3778,7 @@
           </w:r>
         </w:sdtContent>
       </w:sdt>
+      <w:permEnd w:id="1363431954"/>
       <w:r>
         <w:rPr>
           <w:rFonts w:asciiTheme="majorHAnsi" w:hAnsiTheme="majorHAnsi" w:cstheme="majorHAnsi"/>
@@ -3719,6 +3868,7 @@
         <w:rPr>
           <w:rFonts w:cstheme="majorHAnsi"/>
         </w:rPr>
+        <w:lastRenderedPageBreak/>
         <w:t>MANDATORY Deliverable D04: formal testing</w:t>
       </w:r>
     </w:p>
@@ -3837,6 +3987,7 @@
         <w:t>Produce as a complete test suite as possible for Requirement #11.</w:t>
       </w:r>
     </w:p>
+    <w:permStart w:id="759059702" w:edGrp="everyone"/>
     <w:p>
       <w:pPr>
         <w:pStyle w:val="Verdict"/>
@@ -3857,7 +4008,6 @@
           <w15:appearance w15:val="hidden"/>
           <w:text/>
         </w:sdtPr>
-        <w:sdtEndPr/>
         <w:sdtContent>
           <w:r>
             <w:rPr>
@@ -3879,6 +4029,7 @@
           </w:r>
         </w:sdtContent>
       </w:sdt>
+      <w:permEnd w:id="759059702"/>
       <w:r>
         <w:rPr>
           <w:rFonts w:asciiTheme="majorHAnsi" w:hAnsiTheme="majorHAnsi" w:cstheme="majorHAnsi"/>
@@ -3914,6 +4065,7 @@
         <w:t xml:space="preserve">Produce a testing report. </w:t>
       </w:r>
     </w:p>
+    <w:permStart w:id="867524682" w:edGrp="everyone"/>
     <w:p>
       <w:pPr>
         <w:pStyle w:val="Gradercomments"/>
@@ -3934,7 +4086,6 @@
           <w15:appearance w15:val="hidden"/>
           <w:text/>
         </w:sdtPr>
-        <w:sdtEndPr/>
         <w:sdtContent>
           <w:r>
             <w:rPr>
@@ -3956,6 +4107,7 @@
           </w:r>
         </w:sdtContent>
       </w:sdt>
+      <w:permEnd w:id="867524682"/>
       <w:r>
         <w:rPr>
           <w:rFonts w:asciiTheme="majorHAnsi" w:hAnsiTheme="majorHAnsi" w:cstheme="majorHAnsi"/>
@@ -3999,6 +4151,7 @@
         <w:rPr>
           <w:rFonts w:cstheme="majorHAnsi"/>
         </w:rPr>
+        <w:lastRenderedPageBreak/>
         <w:t>SUPPLEMENTARY Deliverable D01: introduction </w:t>
       </w:r>
     </w:p>
@@ -4125,6 +4278,7 @@
         <w:t>The system must be internationalised in English and Spanish. Other mainstream languages are welcome, but not required. This requirement must be fulfilled in this and every subsequent group or individual deliverable for it to be considered valid.</w:t>
       </w:r>
     </w:p>
+    <w:permStart w:id="910842583" w:edGrp="everyone"/>
     <w:p>
       <w:pPr>
         <w:pStyle w:val="Gradercomments"/>
@@ -4148,7 +4302,6 @@
           <w15:appearance w15:val="hidden"/>
           <w:text/>
         </w:sdtPr>
-        <w:sdtEndPr/>
         <w:sdtContent>
           <w:r>
             <w:rPr>
@@ -4173,6 +4326,7 @@
           </w:r>
         </w:sdtContent>
       </w:sdt>
+      <w:permEnd w:id="910842583"/>
       <w:r>
         <w:rPr>
           <w:rFonts w:asciiTheme="majorHAnsi" w:hAnsiTheme="majorHAnsi" w:cstheme="majorHAnsi"/>
@@ -4265,6 +4419,7 @@
         <w:t>Produce an analysis report regarding this deliverable.</w:t>
       </w:r>
     </w:p>
+    <w:permStart w:id="1271296366" w:edGrp="everyone"/>
     <w:p>
       <w:pPr>
         <w:pStyle w:val="Verdict"/>
@@ -4285,7 +4440,6 @@
           <w15:appearance w15:val="hidden"/>
           <w:text/>
         </w:sdtPr>
-        <w:sdtEndPr/>
         <w:sdtContent>
           <w:r>
             <w:rPr>
@@ -4307,6 +4461,7 @@
           </w:r>
         </w:sdtContent>
       </w:sdt>
+      <w:permEnd w:id="1271296366"/>
       <w:r>
         <w:rPr>
           <w:rFonts w:asciiTheme="majorHAnsi" w:hAnsiTheme="majorHAnsi" w:cstheme="majorHAnsi"/>
@@ -4329,6 +4484,7 @@
         <w:t>Produce a planning and progress report.</w:t>
       </w:r>
     </w:p>
+    <w:permStart w:id="1560953091" w:edGrp="everyone"/>
     <w:p>
       <w:pPr>
         <w:pStyle w:val="Gradercomments"/>
@@ -4350,7 +4506,6 @@
           <w15:appearance w15:val="hidden"/>
           <w:text/>
         </w:sdtPr>
-        <w:sdtEndPr/>
         <w:sdtContent>
           <w:r>
             <w:rPr>
@@ -4375,6 +4530,7 @@
           </w:r>
         </w:sdtContent>
       </w:sdt>
+      <w:permEnd w:id="1560953091"/>
       <w:r>
         <w:rPr>
           <w:rFonts w:asciiTheme="majorHAnsi" w:hAnsiTheme="majorHAnsi" w:cstheme="majorHAnsi"/>
@@ -4397,6 +4553,7 @@
         <w:t>Produce a report on how you have set up your development configuration. We are not asking you to reproduce the guidelines to set it up, but to make it clear that you have followed them, and you have your development configuration ready to work.</w:t>
       </w:r>
     </w:p>
+    <w:permStart w:id="1512899919" w:edGrp="everyone"/>
     <w:p>
       <w:pPr>
         <w:pStyle w:val="Verdict"/>
@@ -4417,7 +4574,6 @@
           <w15:appearance w15:val="hidden"/>
           <w:text/>
         </w:sdtPr>
-        <w:sdtEndPr/>
         <w:sdtContent>
           <w:r>
             <w:rPr>
@@ -4439,6 +4595,7 @@
           </w:r>
         </w:sdtContent>
       </w:sdt>
+      <w:permEnd w:id="1512899919"/>
       <w:r>
         <w:rPr>
           <w:rFonts w:asciiTheme="majorHAnsi" w:hAnsiTheme="majorHAnsi" w:cstheme="majorHAnsi"/>
@@ -4461,6 +4618,7 @@
         <w:t>Produce a report on what you knew about the architecture of a WIS before this subject. </w:t>
       </w:r>
     </w:p>
+    <w:permStart w:id="253185092" w:edGrp="everyone"/>
     <w:p>
       <w:pPr>
         <w:pStyle w:val="Verdict"/>
@@ -4481,7 +4639,6 @@
           <w15:appearance w15:val="hidden"/>
           <w:text/>
         </w:sdtPr>
-        <w:sdtEndPr/>
         <w:sdtContent>
           <w:r>
             <w:rPr>
@@ -4503,6 +4660,7 @@
           </w:r>
         </w:sdtContent>
       </w:sdt>
+      <w:permEnd w:id="253185092"/>
       <w:r>
         <w:rPr>
           <w:rFonts w:asciiTheme="majorHAnsi" w:hAnsiTheme="majorHAnsi" w:cstheme="majorHAnsi"/>
@@ -4525,6 +4683,7 @@
         <w:t>Produce a report on what you knew about testing a WIS before this subject. </w:t>
       </w:r>
     </w:p>
+    <w:permStart w:id="1888356518" w:edGrp="everyone"/>
     <w:p>
       <w:pPr>
         <w:pStyle w:val="Verdict"/>
@@ -4545,7 +4704,6 @@
           <w15:appearance w15:val="hidden"/>
           <w:text/>
         </w:sdtPr>
-        <w:sdtEndPr/>
         <w:sdtContent>
           <w:r>
             <w:rPr>
@@ -4567,6 +4725,7 @@
           </w:r>
         </w:sdtContent>
       </w:sdt>
+      <w:permEnd w:id="1888356518"/>
       <w:r>
         <w:rPr>
           <w:rFonts w:asciiTheme="majorHAnsi" w:hAnsiTheme="majorHAnsi" w:cstheme="majorHAnsi"/>
@@ -4588,6 +4747,7 @@
         <w:rPr>
           <w:rFonts w:cstheme="majorHAnsi"/>
         </w:rPr>
+        <w:lastRenderedPageBreak/>
         <w:t>SUPPLEMENTARY Deliverable D02: data models </w:t>
       </w:r>
     </w:p>
@@ -4673,6 +4833,7 @@
         <w:t> </w:t>
       </w:r>
     </w:p>
+    <w:permStart w:id="590036856" w:edGrp="everyone"/>
     <w:p>
       <w:pPr>
         <w:pStyle w:val="Verdict"/>
@@ -4693,7 +4854,6 @@
           <w15:appearance w15:val="hidden"/>
           <w:text/>
         </w:sdtPr>
-        <w:sdtEndPr/>
         <w:sdtContent>
           <w:r>
             <w:rPr>
@@ -4703,6 +4863,7 @@
           </w:r>
         </w:sdtContent>
       </w:sdt>
+      <w:permEnd w:id="590036856"/>
       <w:r>
         <w:rPr>
           <w:rFonts w:asciiTheme="majorHAnsi" w:hAnsiTheme="majorHAnsi" w:cstheme="majorHAnsi"/>
@@ -4791,6 +4952,7 @@
         <w:t xml:space="preserve"> posted over the last 10 weeks.</w:t>
       </w:r>
     </w:p>
+    <w:permStart w:id="1383166845" w:edGrp="everyone"/>
     <w:p>
       <w:pPr>
         <w:pStyle w:val="Verdict"/>
@@ -4811,7 +4973,6 @@
           <w15:appearance w15:val="hidden"/>
           <w:text/>
         </w:sdtPr>
-        <w:sdtEndPr/>
         <w:sdtContent>
           <w:r>
             <w:rPr>
@@ -4821,6 +4982,7 @@
           </w:r>
         </w:sdtContent>
       </w:sdt>
+      <w:permEnd w:id="1383166845"/>
       <w:r>
         <w:rPr>
           <w:rFonts w:asciiTheme="majorHAnsi" w:hAnsiTheme="majorHAnsi" w:cstheme="majorHAnsi"/>
@@ -5001,6 +5163,7 @@
         <w:t>Produce an analysis report.</w:t>
       </w:r>
     </w:p>
+    <w:permStart w:id="1352860149" w:edGrp="everyone"/>
     <w:p>
       <w:pPr>
         <w:pStyle w:val="Gradercomments"/>
@@ -5021,7 +5184,6 @@
           <w15:appearance w15:val="hidden"/>
           <w:text/>
         </w:sdtPr>
-        <w:sdtEndPr/>
         <w:sdtContent>
           <w:r>
             <w:rPr>
@@ -5031,6 +5193,7 @@
           </w:r>
         </w:sdtContent>
       </w:sdt>
+      <w:permEnd w:id="1352860149"/>
       <w:r>
         <w:rPr>
           <w:rFonts w:asciiTheme="majorHAnsi" w:hAnsiTheme="majorHAnsi" w:cstheme="majorHAnsi"/>
@@ -5053,6 +5216,7 @@
         <w:t>Produce a planning and progress report.</w:t>
       </w:r>
     </w:p>
+    <w:permStart w:id="1771258906" w:edGrp="everyone"/>
     <w:p>
       <w:pPr>
         <w:pStyle w:val="Verdict"/>
@@ -5073,7 +5237,6 @@
           <w15:appearance w15:val="hidden"/>
           <w:text/>
         </w:sdtPr>
-        <w:sdtEndPr/>
         <w:sdtContent>
           <w:r>
             <w:rPr>
@@ -5083,6 +5246,7 @@
           </w:r>
         </w:sdtContent>
       </w:sdt>
+      <w:permEnd w:id="1771258906"/>
       <w:r>
         <w:rPr>
           <w:rFonts w:asciiTheme="majorHAnsi" w:hAnsiTheme="majorHAnsi" w:cstheme="majorHAnsi"/>
@@ -5113,6 +5277,7 @@
         <w:t> </w:t>
       </w:r>
     </w:p>
+    <w:permStart w:id="66944738" w:edGrp="everyone"/>
     <w:p>
       <w:pPr>
         <w:pStyle w:val="Verdict"/>
@@ -5133,7 +5298,6 @@
           <w15:appearance w15:val="hidden"/>
           <w:text/>
         </w:sdtPr>
-        <w:sdtEndPr/>
         <w:sdtContent>
           <w:r>
             <w:rPr>
@@ -5143,6 +5307,7 @@
           </w:r>
         </w:sdtContent>
       </w:sdt>
+      <w:permEnd w:id="66944738"/>
       <w:r>
         <w:rPr>
           <w:rFonts w:asciiTheme="majorHAnsi" w:hAnsiTheme="majorHAnsi" w:cstheme="majorHAnsi"/>
@@ -5172,6 +5337,7 @@
         <w:rPr>
           <w:rFonts w:cstheme="majorHAnsi"/>
         </w:rPr>
+        <w:lastRenderedPageBreak/>
         <w:t>SUPPLEMENTARY Deliverable D03: implementing features </w:t>
       </w:r>
     </w:p>
@@ -5302,6 +5468,7 @@
         <w:t>Update the system configuration. </w:t>
       </w:r>
     </w:p>
+    <w:permStart w:id="1956788580" w:edGrp="everyone"/>
     <w:p>
       <w:pPr>
         <w:pStyle w:val="Gradercomments"/>
@@ -5322,7 +5489,6 @@
           <w15:appearance w15:val="hidden"/>
           <w:text/>
         </w:sdtPr>
-        <w:sdtEndPr/>
         <w:sdtContent>
           <w:r>
             <w:rPr>
@@ -5332,6 +5498,7 @@
           </w:r>
         </w:sdtContent>
       </w:sdt>
+      <w:permEnd w:id="1956788580"/>
       <w:r>
         <w:rPr>
           <w:rFonts w:asciiTheme="majorHAnsi" w:hAnsiTheme="majorHAnsi" w:cstheme="majorHAnsi"/>
@@ -5413,6 +5580,7 @@
         <w:t xml:space="preserve"> and show their details.</w:t>
       </w:r>
     </w:p>
+    <w:permStart w:id="1962102501" w:edGrp="everyone"/>
     <w:p>
       <w:pPr>
         <w:pStyle w:val="Gradercomments"/>
@@ -5433,7 +5601,6 @@
           <w15:appearance w15:val="hidden"/>
           <w:text/>
         </w:sdtPr>
-        <w:sdtEndPr/>
         <w:sdtContent>
           <w:r>
             <w:rPr>
@@ -5443,6 +5610,7 @@
           </w:r>
         </w:sdtContent>
       </w:sdt>
+      <w:permEnd w:id="1962102501"/>
       <w:r>
         <w:rPr>
           <w:rFonts w:asciiTheme="majorHAnsi" w:hAnsiTheme="majorHAnsi" w:cstheme="majorHAnsi"/>
@@ -5531,6 +5699,7 @@
         <w:t> </w:t>
       </w:r>
     </w:p>
+    <w:permStart w:id="1796370832" w:edGrp="everyone"/>
     <w:p>
       <w:pPr>
         <w:pStyle w:val="Gradercomments"/>
@@ -5551,7 +5720,6 @@
           <w15:appearance w15:val="hidden"/>
           <w:text/>
         </w:sdtPr>
-        <w:sdtEndPr/>
         <w:sdtContent>
           <w:r>
             <w:rPr>
@@ -5561,6 +5729,7 @@
           </w:r>
         </w:sdtContent>
       </w:sdt>
+      <w:permEnd w:id="1796370832"/>
       <w:r>
         <w:rPr>
           <w:rFonts w:asciiTheme="majorHAnsi" w:hAnsiTheme="majorHAnsi" w:cstheme="majorHAnsi"/>
@@ -5649,6 +5818,7 @@
         <w:t> </w:t>
       </w:r>
     </w:p>
+    <w:permStart w:id="1530418216" w:edGrp="everyone"/>
     <w:p>
       <w:pPr>
         <w:pStyle w:val="Verdict"/>
@@ -5669,7 +5839,6 @@
           <w15:appearance w15:val="hidden"/>
           <w:text/>
         </w:sdtPr>
-        <w:sdtEndPr/>
         <w:sdtContent>
           <w:r>
             <w:rPr>
@@ -5679,6 +5848,7 @@
           </w:r>
         </w:sdtContent>
       </w:sdt>
+      <w:permEnd w:id="1530418216"/>
       <w:r>
         <w:rPr>
           <w:rFonts w:asciiTheme="majorHAnsi" w:hAnsiTheme="majorHAnsi" w:cstheme="majorHAnsi"/>
@@ -5817,6 +5987,7 @@
       </w:r>
     </w:p>
     <w:bookmarkStart w:id="4" w:name="_Hlk157672536"/>
+    <w:permStart w:id="1998798261" w:edGrp="everyone"/>
     <w:p>
       <w:pPr>
         <w:pStyle w:val="Verdict"/>
@@ -5837,7 +6008,6 @@
           <w15:appearance w15:val="hidden"/>
           <w:text/>
         </w:sdtPr>
-        <w:sdtEndPr/>
         <w:sdtContent>
           <w:r>
             <w:rPr>
@@ -5847,6 +6017,7 @@
           </w:r>
         </w:sdtContent>
       </w:sdt>
+      <w:permEnd w:id="1998798261"/>
       <w:r>
         <w:rPr>
           <w:rFonts w:asciiTheme="majorHAnsi" w:hAnsiTheme="majorHAnsi" w:cstheme="majorHAnsi"/>
@@ -5984,6 +6155,7 @@
       </w:r>
     </w:p>
     <w:bookmarkStart w:id="5" w:name="_Hlk157672549"/>
+    <w:permStart w:id="175788704" w:edGrp="everyone"/>
     <w:p>
       <w:pPr>
         <w:pStyle w:val="Verdict"/>
@@ -6004,7 +6176,6 @@
           <w15:appearance w15:val="hidden"/>
           <w:text/>
         </w:sdtPr>
-        <w:sdtEndPr/>
         <w:sdtContent>
           <w:r>
             <w:rPr>
@@ -6014,6 +6185,7 @@
           </w:r>
         </w:sdtContent>
       </w:sdt>
+      <w:permEnd w:id="175788704"/>
       <w:r>
         <w:rPr>
           <w:rFonts w:asciiTheme="majorHAnsi" w:hAnsiTheme="majorHAnsi" w:cstheme="majorHAnsi"/>
@@ -6033,6 +6205,7 @@
         <w:rPr>
           <w:rFonts w:asciiTheme="majorHAnsi" w:hAnsiTheme="majorHAnsi" w:cstheme="majorHAnsi"/>
         </w:rPr>
+        <w:lastRenderedPageBreak/>
         <w:t xml:space="preserve">Operations by </w:t>
       </w:r>
       <w:r>
@@ -6092,6 +6265,7 @@
         <w:t xml:space="preserve"> dashboards.</w:t>
       </w:r>
     </w:p>
+    <w:permStart w:id="950804319" w:edGrp="everyone"/>
     <w:p>
       <w:pPr>
         <w:pStyle w:val="Verdict"/>
@@ -6112,7 +6286,6 @@
           <w15:appearance w15:val="hidden"/>
           <w:text/>
         </w:sdtPr>
-        <w:sdtEndPr/>
         <w:sdtContent>
           <w:r>
             <w:rPr>
@@ -6122,6 +6295,7 @@
           </w:r>
         </w:sdtContent>
       </w:sdt>
+      <w:permEnd w:id="950804319"/>
       <w:r>
         <w:rPr>
           <w:rFonts w:asciiTheme="majorHAnsi" w:hAnsiTheme="majorHAnsi" w:cstheme="majorHAnsi"/>
@@ -6168,6 +6342,7 @@
         <w:t> </w:t>
       </w:r>
     </w:p>
+    <w:permStart w:id="875844297" w:edGrp="everyone"/>
     <w:p>
       <w:pPr>
         <w:pStyle w:val="Verdict"/>
@@ -6188,7 +6363,6 @@
           <w15:appearance w15:val="hidden"/>
           <w:text/>
         </w:sdtPr>
-        <w:sdtEndPr/>
         <w:sdtContent>
           <w:r>
             <w:rPr>
@@ -6198,6 +6372,7 @@
           </w:r>
         </w:sdtContent>
       </w:sdt>
+      <w:permEnd w:id="875844297"/>
       <w:r>
         <w:rPr>
           <w:rFonts w:asciiTheme="majorHAnsi" w:hAnsiTheme="majorHAnsi" w:cstheme="majorHAnsi"/>
@@ -6388,6 +6563,7 @@
         <w:t>million”, though. The spam detector must be reusable across different projects; that is: it must be implemented as an independent project that must be packaged into a reusable dependency. Do not forget to deliver your spam detector project so that it can also be evaluated or, otherwise, this requirement shall not be considered valid. This requirement must be fulfilled in this and every subsequent group or individual deliverable for it to be considered valid.</w:t>
       </w:r>
     </w:p>
+    <w:permStart w:id="9072603" w:edGrp="everyone"/>
     <w:p>
       <w:pPr>
         <w:pStyle w:val="Gradercomments"/>
@@ -6410,7 +6586,6 @@
           <w15:appearance w15:val="hidden"/>
           <w:text/>
         </w:sdtPr>
-        <w:sdtEndPr/>
         <w:sdtContent>
           <w:r>
             <w:rPr>
@@ -6421,6 +6596,7 @@
           </w:r>
         </w:sdtContent>
       </w:sdt>
+      <w:permEnd w:id="9072603"/>
       <w:r>
         <w:rPr>
           <w:rFonts w:asciiTheme="majorHAnsi" w:hAnsiTheme="majorHAnsi" w:cstheme="majorHAnsi"/>
@@ -6506,6 +6682,7 @@
         <w:t>Produce an analysis report.</w:t>
       </w:r>
     </w:p>
+    <w:permStart w:id="487216364" w:edGrp="everyone"/>
     <w:p>
       <w:pPr>
         <w:pStyle w:val="Verdict"/>
@@ -6526,7 +6703,6 @@
           <w15:appearance w15:val="hidden"/>
           <w:text/>
         </w:sdtPr>
-        <w:sdtEndPr/>
         <w:sdtContent>
           <w:r>
             <w:rPr>
@@ -6536,6 +6712,7 @@
           </w:r>
         </w:sdtContent>
       </w:sdt>
+      <w:permEnd w:id="487216364"/>
       <w:r>
         <w:rPr>
           <w:rFonts w:asciiTheme="majorHAnsi" w:hAnsiTheme="majorHAnsi" w:cstheme="majorHAnsi"/>
@@ -6558,6 +6735,7 @@
         <w:t>Produce a planning and progress report.</w:t>
       </w:r>
     </w:p>
+    <w:permStart w:id="1612984071" w:edGrp="everyone"/>
     <w:p>
       <w:pPr>
         <w:pStyle w:val="Verdict"/>
@@ -6579,7 +6757,6 @@
           <w15:appearance w15:val="hidden"/>
           <w:text/>
         </w:sdtPr>
-        <w:sdtEndPr/>
         <w:sdtContent>
           <w:r>
             <w:rPr>
@@ -6589,6 +6766,7 @@
           </w:r>
         </w:sdtContent>
       </w:sdt>
+      <w:permEnd w:id="1612984071"/>
       <w:r>
         <w:rPr>
           <w:rFonts w:asciiTheme="majorHAnsi" w:hAnsiTheme="majorHAnsi" w:cstheme="majorHAnsi"/>
@@ -6608,9 +6786,11 @@
           <w:rStyle w:val="normaltextrun"/>
           <w:rFonts w:asciiTheme="majorHAnsi" w:hAnsiTheme="majorHAnsi" w:cstheme="majorHAnsi"/>
         </w:rPr>
+        <w:lastRenderedPageBreak/>
         <w:t>Produce a lint report.</w:t>
       </w:r>
     </w:p>
+    <w:permStart w:id="93783757" w:edGrp="everyone"/>
     <w:p>
       <w:pPr>
         <w:pStyle w:val="Verdict"/>
@@ -6631,7 +6811,6 @@
           <w15:appearance w15:val="hidden"/>
           <w:text/>
         </w:sdtPr>
-        <w:sdtEndPr/>
         <w:sdtContent>
           <w:r>
             <w:rPr>
@@ -6641,6 +6820,7 @@
           </w:r>
         </w:sdtContent>
       </w:sdt>
+      <w:permEnd w:id="93783757"/>
       <w:r>
         <w:rPr>
           <w:rFonts w:asciiTheme="majorHAnsi" w:hAnsiTheme="majorHAnsi" w:cstheme="majorHAnsi"/>
@@ -6668,6 +6848,7 @@
         <w:rPr>
           <w:rFonts w:cstheme="majorHAnsi"/>
         </w:rPr>
+        <w:lastRenderedPageBreak/>
         <w:t>SUPPLEMENTARY Deliverable D04: formal testing </w:t>
       </w:r>
     </w:p>
@@ -6893,6 +7074,7 @@
         <w:t>Produce an analysis report.</w:t>
       </w:r>
     </w:p>
+    <w:permStart w:id="1981551776" w:edGrp="everyone"/>
     <w:p>
       <w:pPr>
         <w:pStyle w:val="Verdict"/>
@@ -6913,7 +7095,6 @@
           <w15:appearance w15:val="hidden"/>
           <w:text/>
         </w:sdtPr>
-        <w:sdtEndPr/>
         <w:sdtContent>
           <w:r>
             <w:rPr>
@@ -6923,6 +7104,7 @@
           </w:r>
         </w:sdtContent>
       </w:sdt>
+      <w:permEnd w:id="1981551776"/>
       <w:r>
         <w:rPr>
           <w:rFonts w:asciiTheme="majorHAnsi" w:hAnsiTheme="majorHAnsi" w:cstheme="majorHAnsi"/>
@@ -6945,6 +7127,7 @@
         <w:t>Produce a planning and progress report.</w:t>
       </w:r>
     </w:p>
+    <w:permStart w:id="830892373" w:edGrp="everyone"/>
     <w:p>
       <w:pPr>
         <w:pStyle w:val="Verdict"/>
@@ -6965,7 +7148,6 @@
           <w15:appearance w15:val="hidden"/>
           <w:text/>
         </w:sdtPr>
-        <w:sdtEndPr/>
         <w:sdtContent>
           <w:r>
             <w:rPr>
@@ -6975,6 +7157,7 @@
           </w:r>
         </w:sdtContent>
       </w:sdt>
+      <w:permEnd w:id="830892373"/>
       <w:r>
         <w:rPr>
           <w:rFonts w:asciiTheme="majorHAnsi" w:hAnsiTheme="majorHAnsi" w:cstheme="majorHAnsi"/>
@@ -7341,13 +7524,13 @@
       </w:rPr>
     </w:lvl>
   </w:abstractNum>
-  <w:num w:numId="1" w16cid:durableId="1477458100">
+  <w:num w:numId="1" w16cid:durableId="1658262277">
     <w:abstractNumId w:val="1"/>
   </w:num>
-  <w:num w:numId="2" w16cid:durableId="590285040">
+  <w:num w:numId="2" w16cid:durableId="989790236">
     <w:abstractNumId w:val="0"/>
   </w:num>
-  <w:num w:numId="3" w16cid:durableId="165218630">
+  <w:num w:numId="3" w16cid:durableId="731658792">
     <w:abstractNumId w:val="2"/>
   </w:num>
 </w:numbering>
@@ -9738,14 +9921,14 @@
     <w:charset w:val="00"/>
     <w:family w:val="swiss"/>
     <w:pitch w:val="variable"/>
-    <w:sig w:usb0="E4002EFF" w:usb1="C200247B" w:usb2="00000009" w:usb3="00000000" w:csb0="000001FF" w:csb1="00000000"/>
+    <w:sig w:usb0="E4002EFF" w:usb1="C000247B" w:usb2="00000009" w:usb3="00000000" w:csb0="000001FF" w:csb1="00000000"/>
   </w:font>
   <w:font w:name="Calibri Light">
     <w:panose1 w:val="020F0302020204030204"/>
     <w:charset w:val="00"/>
     <w:family w:val="swiss"/>
     <w:pitch w:val="variable"/>
-    <w:sig w:usb0="E4002EFF" w:usb1="C200247B" w:usb2="00000009" w:usb3="00000000" w:csb0="000001FF" w:csb1="00000000"/>
+    <w:sig w:usb0="E4002EFF" w:usb1="C000247B" w:usb2="00000009" w:usb3="00000000" w:csb0="000001FF" w:csb1="00000000"/>
   </w:font>
   <w:font w:name="Cambria Math">
     <w:panose1 w:val="02040503050406030204"/>
@@ -9795,9 +9978,9 @@
   <w:rsids>
     <w:rsidRoot w:val="006B2BEC"/>
     <w:rsid w:val="00026795"/>
+    <w:rsid w:val="000C463C"/>
+    <w:rsid w:val="003820FB"/>
     <w:rsid w:val="006B2BEC"/>
-    <w:rsid w:val="007D6B45"/>
-    <w:rsid w:val="009A16E0"/>
     <w:rsid w:val="00A54A5A"/>
     <w:rsid w:val="00DD505D"/>
   </w:rsids>

</xml_diff>